<commit_message>
small update of E2 plan
</commit_message>
<xml_diff>
--- a/I1/Current_Working_Directory/ABM-0-E1-Iteration-Plan-E2.docx
+++ b/I1/Current_Working_Directory/ABM-0-E1-Iteration-Plan-E2.docx
@@ -3511,6 +3511,12 @@
           <w:lang w:val="en-GB"/>
         </w:rPr>
         <w:t xml:space="preserve">Enterprise </w:t>
+      </w:r>
+      <w:r>
+        <w:rPr>
+          <w:lang w:val="en-GB"/>
+        </w:rPr>
+        <w:t>Architect</w:t>
       </w:r>
       <w:bookmarkStart w:id="9" w:name="_GoBack"/>
       <w:bookmarkEnd w:id="9"/>
@@ -3988,7 +3994,7 @@
               <w:rStyle w:val="PageNumber"/>
               <w:noProof/>
             </w:rPr>
-            <w:t>4</w:t>
+            <w:t>5</w:t>
           </w:r>
           <w:r>
             <w:rPr>

</xml_diff>